<commit_message>
Add some commands and finish a great test of branch
</commit_message>
<xml_diff>
--- a/Git Command.docx
+++ b/Git Command.docx
@@ -963,6 +963,12 @@
                 <w:sz w:val="24"/>
               </w:rPr>
               <w:t>Merge the selected branch</w:t>
+            </w:r>
+            <w:r>
+              <w:rPr>
+                <w:sz w:val="24"/>
+              </w:rPr>
+              <w:t xml:space="preserve"> to default branch (main or master)</w:t>
             </w:r>
             <w:bookmarkStart w:id="0" w:name="_GoBack"/>
             <w:bookmarkEnd w:id="0"/>

</xml_diff>

<commit_message>
Add some commands and instructions
</commit_message>
<xml_diff>
--- a/Git Command.docx
+++ b/Git Command.docx
@@ -150,6 +150,77 @@
                 <w:b w:val="0"/>
                 <w:sz w:val="24"/>
               </w:rPr>
+              <w:t xml:space="preserve">git </w:t>
+            </w:r>
+            <w:proofErr w:type="spellStart"/>
+            <w:r>
+              <w:rPr>
+                <w:b w:val="0"/>
+                <w:sz w:val="24"/>
+              </w:rPr>
+              <w:t>init</w:t>
+            </w:r>
+            <w:proofErr w:type="spellEnd"/>
+            <w:r>
+              <w:rPr>
+                <w:b w:val="0"/>
+                <w:sz w:val="24"/>
+              </w:rPr>
+              <w:t xml:space="preserve"> -b main</w:t>
+            </w:r>
+          </w:p>
+        </w:tc>
+        <w:tc>
+          <w:tcPr>
+            <w:tcW w:w="4311" w:type="dxa"/>
+            <w:vAlign w:val="center"/>
+          </w:tcPr>
+          <w:p>
+            <w:pPr>
+              <w:jc w:val="center"/>
+              <w:cnfStyle w:val="000000000000" w:firstRow="0" w:lastRow="0" w:firstColumn="0" w:lastColumn="0" w:oddVBand="0" w:evenVBand="0" w:oddHBand="0" w:evenHBand="0" w:firstRowFirstColumn="0" w:firstRowLastColumn="0" w:lastRowFirstColumn="0" w:lastRowLastColumn="0"/>
+              <w:rPr>
+                <w:sz w:val="24"/>
+              </w:rPr>
+            </w:pPr>
+            <w:r>
+              <w:rPr>
+                <w:sz w:val="24"/>
+              </w:rPr>
+              <w:t>Initialize the local directory as a Git repository</w:t>
+            </w:r>
+            <w:r>
+              <w:rPr>
+                <w:sz w:val="24"/>
+              </w:rPr>
+              <w:t xml:space="preserve"> with branch main.</w:t>
+            </w:r>
+          </w:p>
+        </w:tc>
+      </w:tr>
+      <w:tr>
+        <w:trPr>
+          <w:jc w:val="center"/>
+        </w:trPr>
+        <w:tc>
+          <w:tcPr>
+            <w:cnfStyle w:val="001000000000" w:firstRow="0" w:lastRow="0" w:firstColumn="1" w:lastColumn="0" w:oddVBand="0" w:evenVBand="0" w:oddHBand="0" w:evenHBand="0" w:firstRowFirstColumn="0" w:firstRowLastColumn="0" w:lastRowFirstColumn="0" w:lastRowLastColumn="0"/>
+            <w:tcW w:w="4319" w:type="dxa"/>
+            <w:vAlign w:val="center"/>
+          </w:tcPr>
+          <w:p>
+            <w:pPr>
+              <w:jc w:val="center"/>
+              <w:rPr>
+                <w:b w:val="0"/>
+                <w:sz w:val="24"/>
+              </w:rPr>
+            </w:pPr>
+            <w:r>
+              <w:rPr>
+                <w:b w:val="0"/>
+                <w:sz w:val="24"/>
+              </w:rPr>
               <w:t>git clone https://github.com/Username/Repository</w:t>
             </w:r>
           </w:p>
@@ -455,8 +526,6 @@
               </w:rPr>
               <w:t>Stage new and modified files only, NOT deleted files</w:t>
             </w:r>
-            <w:bookmarkStart w:id="0" w:name="_GoBack"/>
-            <w:bookmarkEnd w:id="0"/>
           </w:p>
         </w:tc>
       </w:tr>
@@ -694,6 +763,86 @@
             <w:pPr>
               <w:jc w:val="center"/>
               <w:rPr>
+                <w:sz w:val="24"/>
+              </w:rPr>
+            </w:pPr>
+            <w:r>
+              <w:rPr>
+                <w:b w:val="0"/>
+                <w:sz w:val="24"/>
+              </w:rPr>
+              <w:t>git push -u &lt;</w:t>
+            </w:r>
+            <w:proofErr w:type="spellStart"/>
+            <w:r>
+              <w:rPr>
+                <w:b w:val="0"/>
+                <w:sz w:val="24"/>
+              </w:rPr>
+              <w:t>remote_name</w:t>
+            </w:r>
+            <w:proofErr w:type="spellEnd"/>
+            <w:r>
+              <w:rPr>
+                <w:b w:val="0"/>
+                <w:sz w:val="24"/>
+              </w:rPr>
+              <w:t>&gt; &lt;</w:t>
+            </w:r>
+            <w:proofErr w:type="spellStart"/>
+            <w:r>
+              <w:rPr>
+                <w:b w:val="0"/>
+                <w:sz w:val="24"/>
+              </w:rPr>
+              <w:t>branch_name</w:t>
+            </w:r>
+            <w:proofErr w:type="spellEnd"/>
+            <w:r>
+              <w:rPr>
+                <w:b w:val="0"/>
+                <w:sz w:val="24"/>
+              </w:rPr>
+              <w:t>&gt;</w:t>
+            </w:r>
+          </w:p>
+        </w:tc>
+        <w:tc>
+          <w:tcPr>
+            <w:tcW w:w="4311" w:type="dxa"/>
+            <w:vAlign w:val="center"/>
+          </w:tcPr>
+          <w:p>
+            <w:pPr>
+              <w:jc w:val="center"/>
+              <w:cnfStyle w:val="000000000000" w:firstRow="0" w:lastRow="0" w:firstColumn="0" w:lastColumn="0" w:oddVBand="0" w:evenVBand="0" w:oddHBand="0" w:evenHBand="0" w:firstRowFirstColumn="0" w:firstRowLastColumn="0" w:lastRowFirstColumn="0" w:lastRowLastColumn="0"/>
+              <w:rPr>
+                <w:sz w:val="24"/>
+              </w:rPr>
+            </w:pPr>
+            <w:r>
+              <w:rPr>
+                <w:sz w:val="24"/>
+              </w:rPr>
+              <w:t>Push the commit to the selected repository and set this remote and branch as default</w:t>
+            </w:r>
+          </w:p>
+        </w:tc>
+      </w:tr>
+      <w:tr>
+        <w:trPr>
+          <w:jc w:val="center"/>
+        </w:trPr>
+        <w:tc>
+          <w:tcPr>
+            <w:cnfStyle w:val="001000000000" w:firstRow="0" w:lastRow="0" w:firstColumn="1" w:lastColumn="0" w:oddVBand="0" w:evenVBand="0" w:oddHBand="0" w:evenHBand="0" w:firstRowFirstColumn="0" w:firstRowLastColumn="0" w:lastRowFirstColumn="0" w:lastRowLastColumn="0"/>
+            <w:tcW w:w="4319" w:type="dxa"/>
+            <w:vAlign w:val="center"/>
+          </w:tcPr>
+          <w:p>
+            <w:pPr>
+              <w:jc w:val="center"/>
+              <w:rPr>
                 <w:b w:val="0"/>
                 <w:sz w:val="24"/>
               </w:rPr>
@@ -1197,13 +1346,7 @@
               <w:rPr>
                 <w:sz w:val="24"/>
               </w:rPr>
-              <w:t>Merge the selected branch</w:t>
-            </w:r>
-            <w:r>
-              <w:rPr>
-                <w:sz w:val="24"/>
-              </w:rPr>
-              <w:t xml:space="preserve"> to </w:t>
+              <w:t xml:space="preserve">Merge the selected branch to </w:t>
             </w:r>
             <w:r>
               <w:rPr>
@@ -1238,45 +1381,6 @@
                 <w:sz w:val="24"/>
               </w:rPr>
             </w:pPr>
-            <w:r>
-              <w:rPr>
-                <w:b w:val="0"/>
-                <w:sz w:val="24"/>
-              </w:rPr>
-              <w:t>git push -u &lt;</w:t>
-            </w:r>
-            <w:proofErr w:type="spellStart"/>
-            <w:r>
-              <w:rPr>
-                <w:b w:val="0"/>
-                <w:sz w:val="24"/>
-              </w:rPr>
-              <w:t>remote_name</w:t>
-            </w:r>
-            <w:proofErr w:type="spellEnd"/>
-            <w:r>
-              <w:rPr>
-                <w:b w:val="0"/>
-                <w:sz w:val="24"/>
-              </w:rPr>
-              <w:t>&gt; &lt;</w:t>
-            </w:r>
-            <w:proofErr w:type="spellStart"/>
-            <w:r>
-              <w:rPr>
-                <w:b w:val="0"/>
-                <w:sz w:val="24"/>
-              </w:rPr>
-              <w:t>branch_name</w:t>
-            </w:r>
-            <w:proofErr w:type="spellEnd"/>
-            <w:r>
-              <w:rPr>
-                <w:b w:val="0"/>
-                <w:sz w:val="24"/>
-              </w:rPr>
-              <w:t>&gt;</w:t>
-            </w:r>
           </w:p>
         </w:tc>
         <w:tc>
@@ -1292,12 +1396,6 @@
                 <w:sz w:val="24"/>
               </w:rPr>
             </w:pPr>
-            <w:r>
-              <w:rPr>
-                <w:sz w:val="24"/>
-              </w:rPr>
-              <w:t>Push the commit to the selected repository and set this remote and branch as default</w:t>
-            </w:r>
           </w:p>
         </w:tc>
       </w:tr>
@@ -1309,6 +1407,65 @@
           <w:sz w:val="24"/>
         </w:rPr>
       </w:pPr>
+    </w:p>
+    <w:p>
+      <w:pPr>
+        <w:rPr>
+          <w:sz w:val="24"/>
+        </w:rPr>
+      </w:pPr>
+      <w:r>
+        <w:rPr>
+          <w:sz w:val="24"/>
+        </w:rPr>
+        <w:t xml:space="preserve">1. </w:t>
+      </w:r>
+      <w:r>
+        <w:rPr>
+          <w:b/>
+          <w:i/>
+          <w:sz w:val="24"/>
+        </w:rPr>
+        <w:t xml:space="preserve">Adding an existing project to </w:t>
+      </w:r>
+      <w:proofErr w:type="spellStart"/>
+      <w:r>
+        <w:rPr>
+          <w:b/>
+          <w:i/>
+          <w:sz w:val="24"/>
+        </w:rPr>
+        <w:t>Github</w:t>
+      </w:r>
+      <w:proofErr w:type="spellEnd"/>
+      <w:r>
+        <w:rPr>
+          <w:b/>
+          <w:i/>
+          <w:sz w:val="24"/>
+        </w:rPr>
+        <w:t xml:space="preserve"> using the command line:</w:t>
+      </w:r>
+      <w:r>
+        <w:rPr>
+          <w:sz w:val="24"/>
+        </w:rPr>
+        <w:t xml:space="preserve"> </w:t>
+      </w:r>
+      <w:r>
+        <w:rPr>
+          <w:sz w:val="24"/>
+        </w:rPr>
+        <w:t>https://docs.github.com/en/free-pro-team@latest/github/importing-your-projects-to-github/adding-an-existing-project-to-github-using-the</w:t>
+      </w:r>
+      <w:bookmarkStart w:id="0" w:name="_GoBack"/>
+      <w:bookmarkEnd w:id="0"/>
+      <w:r>
+        <w:rPr>
+          <w:sz w:val="24"/>
+        </w:rPr>
+        <w:t>-command-line</w:t>
+      </w:r>
     </w:p>
     <w:sectPr>
       <w:pgSz w:w="12240" w:h="15840"/>

</xml_diff>

<commit_message>
Create problem solutions file
</commit_message>
<xml_diff>
--- a/Git Command.docx
+++ b/Git Command.docx
@@ -1381,6 +1381,29 @@
                 <w:sz w:val="24"/>
               </w:rPr>
             </w:pPr>
+            <w:r>
+              <w:rPr>
+                <w:b w:val="0"/>
+                <w:sz w:val="24"/>
+              </w:rPr>
+              <w:t>git rm --cached &lt;</w:t>
+            </w:r>
+            <w:proofErr w:type="spellStart"/>
+            <w:r>
+              <w:rPr>
+                <w:b w:val="0"/>
+                <w:sz w:val="24"/>
+              </w:rPr>
+              <w:t>file_name</w:t>
+            </w:r>
+            <w:proofErr w:type="spellEnd"/>
+            <w:r>
+              <w:rPr>
+                <w:b w:val="0"/>
+                <w:sz w:val="24"/>
+              </w:rPr>
+              <w:t>&gt;</w:t>
+            </w:r>
           </w:p>
         </w:tc>
         <w:tc>
@@ -1396,6 +1419,111 @@
                 <w:sz w:val="24"/>
               </w:rPr>
             </w:pPr>
+            <w:r>
+              <w:rPr>
+                <w:sz w:val="24"/>
+              </w:rPr>
+              <w:t>Remove file from the index instead of deleting the real file</w:t>
+            </w:r>
+            <w:r>
+              <w:rPr>
+                <w:sz w:val="24"/>
+              </w:rPr>
+              <w:t xml:space="preserve"> in the local system</w:t>
+            </w:r>
+          </w:p>
+        </w:tc>
+      </w:tr>
+      <w:tr>
+        <w:trPr>
+          <w:jc w:val="center"/>
+        </w:trPr>
+        <w:tc>
+          <w:tcPr>
+            <w:cnfStyle w:val="001000000000" w:firstRow="0" w:lastRow="0" w:firstColumn="1" w:lastColumn="0" w:oddVBand="0" w:evenVBand="0" w:oddHBand="0" w:evenHBand="0" w:firstRowFirstColumn="0" w:firstRowLastColumn="0" w:lastRowFirstColumn="0" w:lastRowLastColumn="0"/>
+            <w:tcW w:w="4319" w:type="dxa"/>
+            <w:vAlign w:val="center"/>
+          </w:tcPr>
+          <w:p>
+            <w:pPr>
+              <w:jc w:val="center"/>
+              <w:rPr>
+                <w:bCs w:val="0"/>
+                <w:sz w:val="24"/>
+              </w:rPr>
+            </w:pPr>
+            <w:r>
+              <w:rPr>
+                <w:b w:val="0"/>
+                <w:sz w:val="24"/>
+              </w:rPr>
+              <w:t xml:space="preserve">git rm -r </w:t>
+            </w:r>
+            <w:r>
+              <w:rPr>
+                <w:b w:val="0"/>
+                <w:sz w:val="24"/>
+              </w:rPr>
+              <w:t>--</w:t>
+            </w:r>
+            <w:r>
+              <w:rPr>
+                <w:b w:val="0"/>
+                <w:sz w:val="24"/>
+              </w:rPr>
+              <w:t>cached</w:t>
+            </w:r>
+            <w:r>
+              <w:rPr>
+                <w:b w:val="0"/>
+                <w:sz w:val="24"/>
+              </w:rPr>
+              <w:t xml:space="preserve"> &lt;</w:t>
+            </w:r>
+            <w:proofErr w:type="spellStart"/>
+            <w:r>
+              <w:rPr>
+                <w:b w:val="0"/>
+                <w:sz w:val="24"/>
+              </w:rPr>
+              <w:t>folder_name</w:t>
+            </w:r>
+            <w:proofErr w:type="spellEnd"/>
+            <w:r>
+              <w:rPr>
+                <w:b w:val="0"/>
+                <w:sz w:val="24"/>
+              </w:rPr>
+              <w:t>&gt;</w:t>
+            </w:r>
+            <w:r>
+              <w:rPr>
+                <w:b w:val="0"/>
+                <w:sz w:val="24"/>
+              </w:rPr>
+              <w:t xml:space="preserve"> </w:t>
+            </w:r>
+          </w:p>
+        </w:tc>
+        <w:tc>
+          <w:tcPr>
+            <w:tcW w:w="4311" w:type="dxa"/>
+            <w:vAlign w:val="center"/>
+          </w:tcPr>
+          <w:p>
+            <w:pPr>
+              <w:jc w:val="center"/>
+              <w:cnfStyle w:val="000000000000" w:firstRow="0" w:lastRow="0" w:firstColumn="0" w:lastColumn="0" w:oddVBand="0" w:evenVBand="0" w:oddHBand="0" w:evenHBand="0" w:firstRowFirstColumn="0" w:firstRowLastColumn="0" w:lastRowFirstColumn="0" w:lastRowLastColumn="0"/>
+              <w:rPr>
+                <w:sz w:val="24"/>
+              </w:rPr>
+            </w:pPr>
+            <w:r>
+              <w:rPr>
+                <w:sz w:val="24"/>
+              </w:rPr>
+              <w:t>Remove folder from the index instead of deleting the real folder in the local system</w:t>
+            </w:r>
           </w:p>
         </w:tc>
       </w:tr>
@@ -1407,65 +1535,8 @@
           <w:sz w:val="24"/>
         </w:rPr>
       </w:pPr>
-    </w:p>
-    <w:p>
-      <w:pPr>
-        <w:rPr>
-          <w:sz w:val="24"/>
-        </w:rPr>
-      </w:pPr>
-      <w:r>
-        <w:rPr>
-          <w:sz w:val="24"/>
-        </w:rPr>
-        <w:t xml:space="preserve">1. </w:t>
-      </w:r>
-      <w:r>
-        <w:rPr>
-          <w:b/>
-          <w:i/>
-          <w:sz w:val="24"/>
-        </w:rPr>
-        <w:t xml:space="preserve">Adding an existing project to </w:t>
-      </w:r>
-      <w:proofErr w:type="spellStart"/>
-      <w:r>
-        <w:rPr>
-          <w:b/>
-          <w:i/>
-          <w:sz w:val="24"/>
-        </w:rPr>
-        <w:t>Github</w:t>
-      </w:r>
-      <w:proofErr w:type="spellEnd"/>
-      <w:r>
-        <w:rPr>
-          <w:b/>
-          <w:i/>
-          <w:sz w:val="24"/>
-        </w:rPr>
-        <w:t xml:space="preserve"> using the command line:</w:t>
-      </w:r>
-      <w:r>
-        <w:rPr>
-          <w:sz w:val="24"/>
-        </w:rPr>
-        <w:t xml:space="preserve"> </w:t>
-      </w:r>
-      <w:r>
-        <w:rPr>
-          <w:sz w:val="24"/>
-        </w:rPr>
-        <w:t>https://docs.github.com/en/free-pro-team@latest/github/importing-your-projects-to-github/adding-an-existing-project-to-github-using-the</w:t>
-      </w:r>
       <w:bookmarkStart w:id="0" w:name="_GoBack"/>
       <w:bookmarkEnd w:id="0"/>
-      <w:r>
-        <w:rPr>
-          <w:sz w:val="24"/>
-        </w:rPr>
-        <w:t>-command-line</w:t>
-      </w:r>
     </w:p>
     <w:sectPr>
       <w:pgSz w:w="12240" w:h="15840"/>
@@ -1978,6 +2049,29 @@
       </w:rPr>
     </w:tblStylePr>
   </w:style>
+  <w:style w:type="character" w:styleId="Hyperlink">
+    <w:name w:val="Hyperlink"/>
+    <w:basedOn w:val="DefaultParagraphFont"/>
+    <w:uiPriority w:val="99"/>
+    <w:unhideWhenUsed/>
+    <w:rsid w:val="00E67D3D"/>
+    <w:rPr>
+      <w:color w:val="0563C1" w:themeColor="hyperlink"/>
+      <w:u w:val="single"/>
+    </w:rPr>
+  </w:style>
+  <w:style w:type="character" w:styleId="UnresolvedMention">
+    <w:name w:val="Unresolved Mention"/>
+    <w:basedOn w:val="DefaultParagraphFont"/>
+    <w:uiPriority w:val="99"/>
+    <w:semiHidden/>
+    <w:unhideWhenUsed/>
+    <w:rsid w:val="00E67D3D"/>
+    <w:rPr>
+      <w:color w:val="605E5C"/>
+      <w:shd w:val="clear" w:color="auto" w:fill="E1DFDD"/>
+    </w:rPr>
+  </w:style>
 </w:styles>
 </file>
 

</xml_diff>

<commit_message>
Update some commands and instructions
</commit_message>
<xml_diff>
--- a/Git Command.docx
+++ b/Git Command.docx
@@ -417,7 +417,7 @@
               <w:rPr>
                 <w:sz w:val="24"/>
               </w:rPr>
-              <w:t>Add all the changed files to the temp commit area</w:t>
+              <w:t>Stages all changes</w:t>
             </w:r>
           </w:p>
         </w:tc>
@@ -475,7 +475,15 @@
               <w:rPr>
                 <w:sz w:val="24"/>
               </w:rPr>
-              <w:t>Add the entire directory recursively</w:t>
+              <w:t>S</w:t>
+            </w:r>
+            <w:bookmarkStart w:id="0" w:name="_GoBack"/>
+            <w:bookmarkEnd w:id="0"/>
+            <w:r>
+              <w:rPr>
+                <w:sz w:val="24"/>
+              </w:rPr>
+              <w:t>tages new files and modifications, without deletions</w:t>
             </w:r>
           </w:p>
         </w:tc>
@@ -524,7 +532,13 @@
               <w:rPr>
                 <w:sz w:val="24"/>
               </w:rPr>
-              <w:t>Stage new and modified files only, NOT deleted files</w:t>
+              <w:t>S</w:t>
+            </w:r>
+            <w:r>
+              <w:rPr>
+                <w:sz w:val="24"/>
+              </w:rPr>
+              <w:t>tages modifications and deletions, without new files</w:t>
             </w:r>
           </w:p>
         </w:tc>
@@ -1535,8 +1549,6 @@
           <w:sz w:val="24"/>
         </w:rPr>
       </w:pPr>
-      <w:bookmarkStart w:id="0" w:name="_GoBack"/>
-      <w:bookmarkEnd w:id="0"/>
     </w:p>
     <w:sectPr>
       <w:pgSz w:w="12240" w:h="15840"/>

</xml_diff>

<commit_message>
Add commands about undoing git add
</commit_message>
<xml_diff>
--- a/Git Command.docx
+++ b/Git Command.docx
@@ -1633,8 +1633,107 @@
               </w:rPr>
               <w:t>Add the given repository as a submodule at the giver path</w:t>
             </w:r>
+          </w:p>
+        </w:tc>
+      </w:tr>
+      <w:tr>
+        <w:trPr>
+          <w:jc w:val="center"/>
+        </w:trPr>
+        <w:tc>
+          <w:tcPr>
+            <w:cnfStyle w:val="001000000000" w:firstRow="0" w:lastRow="0" w:firstColumn="1" w:lastColumn="0" w:oddVBand="0" w:evenVBand="0" w:oddHBand="0" w:evenHBand="0" w:firstRowFirstColumn="0" w:firstRowLastColumn="0" w:lastRowFirstColumn="0" w:lastRowLastColumn="0"/>
+            <w:tcW w:w="4319" w:type="dxa"/>
+            <w:vAlign w:val="center"/>
+          </w:tcPr>
+          <w:p>
+            <w:pPr>
+              <w:jc w:val="center"/>
+              <w:rPr>
+                <w:b w:val="0"/>
+                <w:sz w:val="24"/>
+              </w:rPr>
+            </w:pPr>
+            <w:r>
+              <w:rPr>
+                <w:b w:val="0"/>
+                <w:sz w:val="24"/>
+              </w:rPr>
+              <w:t>git reset &lt;file&gt;</w:t>
+            </w:r>
+          </w:p>
+        </w:tc>
+        <w:tc>
+          <w:tcPr>
+            <w:tcW w:w="4311" w:type="dxa"/>
+            <w:vAlign w:val="center"/>
+          </w:tcPr>
+          <w:p>
+            <w:pPr>
+              <w:jc w:val="center"/>
+              <w:cnfStyle w:val="000000000000" w:firstRow="0" w:lastRow="0" w:firstColumn="0" w:lastColumn="0" w:oddVBand="0" w:evenVBand="0" w:oddHBand="0" w:evenHBand="0" w:firstRowFirstColumn="0" w:firstRowLastColumn="0" w:lastRowFirstColumn="0" w:lastRowLastColumn="0"/>
+              <w:rPr>
+                <w:sz w:val="24"/>
+              </w:rPr>
+            </w:pPr>
+            <w:r>
+              <w:rPr>
+                <w:sz w:val="24"/>
+              </w:rPr>
+              <w:t>Undo the specific file which you stage before commit</w:t>
+            </w:r>
             <w:bookmarkStart w:id="0" w:name="_GoBack"/>
             <w:bookmarkEnd w:id="0"/>
+          </w:p>
+        </w:tc>
+      </w:tr>
+      <w:tr>
+        <w:trPr>
+          <w:jc w:val="center"/>
+        </w:trPr>
+        <w:tc>
+          <w:tcPr>
+            <w:cnfStyle w:val="001000000000" w:firstRow="0" w:lastRow="0" w:firstColumn="1" w:lastColumn="0" w:oddVBand="0" w:evenVBand="0" w:oddHBand="0" w:evenHBand="0" w:firstRowFirstColumn="0" w:firstRowLastColumn="0" w:lastRowFirstColumn="0" w:lastRowLastColumn="0"/>
+            <w:tcW w:w="4319" w:type="dxa"/>
+            <w:vAlign w:val="center"/>
+          </w:tcPr>
+          <w:p>
+            <w:pPr>
+              <w:jc w:val="center"/>
+              <w:rPr>
+                <w:b w:val="0"/>
+                <w:sz w:val="24"/>
+              </w:rPr>
+            </w:pPr>
+            <w:r>
+              <w:rPr>
+                <w:b w:val="0"/>
+                <w:sz w:val="24"/>
+              </w:rPr>
+              <w:lastRenderedPageBreak/>
+              <w:t>git reset</w:t>
+            </w:r>
+          </w:p>
+        </w:tc>
+        <w:tc>
+          <w:tcPr>
+            <w:tcW w:w="4311" w:type="dxa"/>
+            <w:vAlign w:val="center"/>
+          </w:tcPr>
+          <w:p>
+            <w:pPr>
+              <w:jc w:val="center"/>
+              <w:cnfStyle w:val="000000000000" w:firstRow="0" w:lastRow="0" w:firstColumn="0" w:lastColumn="0" w:oddVBand="0" w:evenVBand="0" w:oddHBand="0" w:evenHBand="0" w:firstRowFirstColumn="0" w:firstRowLastColumn="0" w:lastRowFirstColumn="0" w:lastRowLastColumn="0"/>
+              <w:rPr>
+                <w:sz w:val="24"/>
+              </w:rPr>
+            </w:pPr>
+            <w:r>
+              <w:rPr>
+                <w:sz w:val="24"/>
+              </w:rPr>
+              <w:t>Undo all git add files</w:t>
+            </w:r>
           </w:p>
         </w:tc>
       </w:tr>

</xml_diff>